<commit_message>
Fixed Computational math lab 4 report for Stas
</commit_message>
<xml_diff>
--- a/5_semestr/Computational math/Labs/lab4/reports/educmm_lab_2021_rk6_56b_petrakovsa_lab4.docx
+++ b/5_semestr/Computational math/Labs/lab4/reports/educmm_lab_2021_rk6_56b_petrakovsa_lab4.docx
@@ -2559,7 +2559,23 @@
           <w:sz w:val="28"/>
           <w:szCs w:val="28"/>
         </w:rPr>
-        <w:t>Написать функцию pca(A, принимающую на вход прямоугольную матрицу данных A и возвращающую список главных компонент и список соответствующих стандартных отклонений.</w:t>
+        <w:t>Написать функцию pca(A</w:t>
+      </w:r>
+      <w:r>
+        <w:rPr>
+          <w:rFonts w:ascii="Times New Roman" w:eastAsia="Times New Roman" w:hAnsi="Times New Roman" w:cs="Times New Roman"/>
+          <w:sz w:val="28"/>
+          <w:szCs w:val="28"/>
+        </w:rPr>
+        <w:t>)</w:t>
+      </w:r>
+      <w:r>
+        <w:rPr>
+          <w:rFonts w:ascii="Times New Roman" w:eastAsia="Times New Roman" w:hAnsi="Times New Roman" w:cs="Times New Roman"/>
+          <w:sz w:val="28"/>
+          <w:szCs w:val="28"/>
+        </w:rPr>
+        <w:t>, принимающую на вход прямоугольную матрицу данных A и возвращающую список главных компонент и список соответствующих стандартных отклонений.</w:t>
       </w:r>
     </w:p>
     <w:p>
@@ -2887,14 +2903,7 @@
           <w:rFonts w:ascii="Times New Roman" w:hAnsi="Times New Roman" w:cs="Times New Roman"/>
           <w:sz w:val="28"/>
         </w:rPr>
-        <w:t xml:space="preserve">написать </w:t>
-      </w:r>
-      <w:r>
-        <w:rPr>
-          <w:rFonts w:ascii="Times New Roman" w:hAnsi="Times New Roman" w:cs="Times New Roman"/>
-          <w:sz w:val="28"/>
-        </w:rPr>
-        <w:t>функции для</w:t>
+        <w:t>изучить</w:t>
       </w:r>
       <w:r>
         <w:rPr>
@@ -2909,7 +2918,23 @@
           <w:sz w:val="28"/>
           <w:szCs w:val="28"/>
         </w:rPr>
-        <w:t>метода главных компонент</w:t>
+        <w:t>метод</w:t>
+      </w:r>
+      <w:r>
+        <w:rPr>
+          <w:rFonts w:ascii="Times New Roman" w:eastAsia="Times New Roman" w:hAnsi="Times New Roman" w:cs="Times New Roman"/>
+          <w:sz w:val="28"/>
+          <w:szCs w:val="28"/>
+        </w:rPr>
+        <w:t>ы</w:t>
+      </w:r>
+      <w:r>
+        <w:rPr>
+          <w:rFonts w:ascii="Times New Roman" w:eastAsia="Times New Roman" w:hAnsi="Times New Roman" w:cs="Times New Roman"/>
+          <w:sz w:val="28"/>
+          <w:szCs w:val="28"/>
+        </w:rPr>
+        <w:t xml:space="preserve"> главных компонент</w:t>
       </w:r>
       <w:r>
         <w:rPr>
@@ -3255,13 +3280,16 @@
         </w:rPr>
         <w:t xml:space="preserve"> </w:t>
       </w:r>
-      <w:r>
-        <w:rPr>
-          <w:rFonts w:ascii="Times New Roman" w:hAnsi="Times New Roman" w:cs="Times New Roman"/>
-          <w:sz w:val="28"/>
-        </w:rPr>
-        <w:br w:type="page"/>
-      </w:r>
+    </w:p>
+    <w:p>
+      <w:pPr>
+        <w:pStyle w:val="a7"/>
+        <w:spacing w:after="0" w:line="360" w:lineRule="auto"/>
+        <w:rPr>
+          <w:rFonts w:ascii="Times New Roman" w:hAnsi="Times New Roman" w:cs="Times New Roman"/>
+          <w:sz w:val="28"/>
+        </w:rPr>
+      </w:pPr>
     </w:p>
     <w:p>
       <w:pPr>
@@ -3280,8 +3308,8 @@
           <w:szCs w:val="32"/>
         </w:rPr>
       </w:pPr>
-      <w:bookmarkStart w:id="5" w:name="_Hlk83575657"/>
-      <w:bookmarkStart w:id="6" w:name="_Toc90831221"/>
+      <w:bookmarkStart w:id="5" w:name="_Toc90831221"/>
+      <w:bookmarkStart w:id="6" w:name="_Hlk83575657"/>
       <w:r>
         <w:rPr>
           <w:rFonts w:ascii="Times New Roman" w:hAnsi="Times New Roman" w:cs="Times New Roman"/>
@@ -3289,7 +3317,6 @@
           <w:sz w:val="32"/>
           <w:szCs w:val="32"/>
         </w:rPr>
-        <w:lastRenderedPageBreak/>
         <w:t xml:space="preserve">Разработана функция для </w:t>
       </w:r>
       <w:r>
@@ -3301,9 +3328,9 @@
         </w:rPr>
         <w:t>метода главных компонент (Principal Component Analysis)</w:t>
       </w:r>
-      <w:bookmarkEnd w:id="6"/>
+      <w:bookmarkEnd w:id="5"/>
     </w:p>
-    <w:bookmarkEnd w:id="5"/>
+    <w:bookmarkEnd w:id="6"/>
     <w:p>
       <w:pPr>
         <w:spacing w:after="0" w:line="360" w:lineRule="auto"/>
@@ -3799,7 +3826,39 @@
           <w:iCs/>
           <w:sz w:val="28"/>
         </w:rPr>
-        <w:t xml:space="preserve">– данная матрица; </w:t>
+        <w:t>–</w:t>
+      </w:r>
+      <w:r>
+        <w:rPr>
+          <w:rFonts w:ascii="Times New Roman" w:hAnsi="Times New Roman" w:cs="Times New Roman"/>
+          <w:iCs/>
+          <w:sz w:val="28"/>
+        </w:rPr>
+        <w:t xml:space="preserve"> </w:t>
+      </w:r>
+      <w:r>
+        <w:rPr>
+          <w:rFonts w:ascii="Times New Roman" w:hAnsi="Times New Roman" w:cs="Times New Roman"/>
+          <w:iCs/>
+          <w:sz w:val="28"/>
+        </w:rPr>
+        <w:t>матрица</w:t>
+      </w:r>
+      <w:r>
+        <w:rPr>
+          <w:rFonts w:ascii="Times New Roman" w:hAnsi="Times New Roman" w:cs="Times New Roman"/>
+          <w:iCs/>
+          <w:sz w:val="28"/>
+        </w:rPr>
+        <w:t xml:space="preserve"> данных</w:t>
+      </w:r>
+      <w:r>
+        <w:rPr>
+          <w:rFonts w:ascii="Times New Roman" w:hAnsi="Times New Roman" w:cs="Times New Roman"/>
+          <w:iCs/>
+          <w:sz w:val="28"/>
+        </w:rPr>
+        <w:t xml:space="preserve">; </w:t>
       </w:r>
       <m:oMath>
         <m:r>
@@ -3840,7 +3899,23 @@
           <w:iCs/>
           <w:sz w:val="28"/>
         </w:rPr>
-        <w:t xml:space="preserve">количество столбцов в матрице </w:t>
+        <w:t xml:space="preserve">количество </w:t>
+      </w:r>
+      <w:r>
+        <w:rPr>
+          <w:rFonts w:ascii="Times New Roman" w:hAnsi="Times New Roman" w:cs="Times New Roman"/>
+          <w:iCs/>
+          <w:sz w:val="28"/>
+        </w:rPr>
+        <w:t>строк</w:t>
+      </w:r>
+      <w:r>
+        <w:rPr>
+          <w:rFonts w:ascii="Times New Roman" w:hAnsi="Times New Roman" w:cs="Times New Roman"/>
+          <w:iCs/>
+          <w:sz w:val="28"/>
+        </w:rPr>
+        <w:t xml:space="preserve"> в матрице </w:t>
       </w:r>
       <m:oMath>
         <m:r>
@@ -4399,6 +4474,7 @@
           <w:iCs/>
           <w:sz w:val="28"/>
         </w:rPr>
+        <w:lastRenderedPageBreak/>
         <w:t xml:space="preserve">Воспользуемся </w:t>
       </w:r>
       <w:r>
@@ -4556,7 +4632,15 @@
           <w:sz w:val="28"/>
           <w:szCs w:val="28"/>
         </w:rPr>
-        <w:t xml:space="preserve">То есть </w:t>
+        <w:t>Из курса лекций известно, что</w:t>
+      </w:r>
+      <w:r>
+        <w:rPr>
+          <w:rFonts w:ascii="Times New Roman" w:hAnsi="Times New Roman" w:cs="Times New Roman"/>
+          <w:sz w:val="28"/>
+          <w:szCs w:val="28"/>
+        </w:rPr>
+        <w:t xml:space="preserve"> </w:t>
       </w:r>
       <w:r>
         <w:rPr>
@@ -4844,21 +4928,419 @@
         <w:ind w:firstLine="567"/>
         <w:rPr>
           <w:rFonts w:ascii="Times New Roman" w:hAnsi="Times New Roman" w:cs="Times New Roman"/>
-          <w:sz w:val="28"/>
-          <w:szCs w:val="28"/>
-        </w:rPr>
-      </w:pPr>
+          <w:i/>
+          <w:iCs/>
+          <w:sz w:val="28"/>
+          <w:lang w:val="en-US"/>
+        </w:rPr>
+      </w:pPr>
+      <w:r>
+        <w:rPr>
+          <w:rFonts w:ascii="Cambria Math" w:hAnsi="Cambria Math" w:cs="Times New Roman"/>
+          <w:sz w:val="28"/>
+        </w:rPr>
+        <w:t>Листинг 1 –</w:t>
+      </w:r>
+      <w:r>
+        <w:rPr>
+          <w:rFonts w:ascii="Cambria Math" w:hAnsi="Cambria Math" w:cs="Times New Roman"/>
+          <w:sz w:val="28"/>
+          <w:lang w:val="en-US"/>
+        </w:rPr>
+        <w:t xml:space="preserve"> </w:t>
+      </w:r>
+      <w:r>
+        <w:rPr>
+          <w:rFonts w:ascii="Cambria Math" w:hAnsi="Cambria Math" w:cs="Times New Roman"/>
+          <w:sz w:val="28"/>
+        </w:rPr>
+        <w:t xml:space="preserve">реализация функции </w:t>
+      </w:r>
+      <w:r>
+        <w:rPr>
+          <w:rFonts w:ascii="Times New Roman" w:hAnsi="Times New Roman" w:cs="Times New Roman"/>
+          <w:i/>
+          <w:iCs/>
+          <w:sz w:val="28"/>
+          <w:lang w:val="en-US"/>
+        </w:rPr>
+        <w:t>principalComponentAnalysis</w:t>
+      </w:r>
     </w:p>
     <w:p>
       <w:pPr>
+        <w:pStyle w:val="listing"/>
+        <w:rPr>
+          <w:color w:val="000000" w:themeColor="text1"/>
+        </w:rPr>
+      </w:pPr>
+      <w:r>
+        <w:rPr>
+          <w:color w:val="E36C0A" w:themeColor="accent6" w:themeShade="BF"/>
+        </w:rPr>
+        <w:t>def</w:t>
+      </w:r>
+      <w:r>
+        <w:rPr>
+          <w:color w:val="000000" w:themeColor="text1"/>
+        </w:rPr>
+        <w:t xml:space="preserve"> </w:t>
+      </w:r>
+      <w:r>
+        <w:rPr>
+          <w:color w:val="FFC000"/>
+        </w:rPr>
+        <w:t>principalComponentAnalysis</w:t>
+      </w:r>
+      <w:r>
+        <w:rPr>
+          <w:color w:val="000000" w:themeColor="text1"/>
+        </w:rPr>
+        <w:t>(A):</w:t>
+      </w:r>
+    </w:p>
+    <w:p>
+      <w:pPr>
+        <w:pStyle w:val="listing"/>
+        <w:rPr>
+          <w:color w:val="000000" w:themeColor="text1"/>
+        </w:rPr>
+      </w:pPr>
+      <w:r>
+        <w:rPr>
+          <w:color w:val="000000" w:themeColor="text1"/>
+        </w:rPr>
+        <w:t xml:space="preserve">    selfNumbers, selfVectors = np.linalg.eig(A.T @ A)</w:t>
+      </w:r>
+    </w:p>
+    <w:p>
+      <w:pPr>
+        <w:pStyle w:val="listing"/>
+        <w:rPr>
+          <w:color w:val="000000" w:themeColor="text1"/>
+        </w:rPr>
+      </w:pPr>
+    </w:p>
+    <w:p>
+      <w:pPr>
+        <w:pStyle w:val="listing"/>
+        <w:rPr>
+          <w:color w:val="000000" w:themeColor="text1"/>
+        </w:rPr>
+      </w:pPr>
+      <w:r>
+        <w:rPr>
+          <w:color w:val="000000" w:themeColor="text1"/>
+        </w:rPr>
+        <w:t xml:space="preserve">    selfNumbers, selfVectors = excludeNullNumbers(selfNumbers, selfVectors)</w:t>
+      </w:r>
+    </w:p>
+    <w:p>
+      <w:pPr>
+        <w:pStyle w:val="listing"/>
+        <w:rPr>
+          <w:color w:val="000000" w:themeColor="text1"/>
+        </w:rPr>
+      </w:pPr>
+    </w:p>
+    <w:p>
+      <w:pPr>
+        <w:pStyle w:val="listing"/>
+        <w:rPr>
+          <w:color w:val="000000" w:themeColor="text1"/>
+        </w:rPr>
+      </w:pPr>
+      <w:r>
+        <w:rPr>
+          <w:color w:val="000000" w:themeColor="text1"/>
+        </w:rPr>
+        <w:t xml:space="preserve">    </w:t>
+      </w:r>
+      <w:r>
+        <w:rPr>
+          <w:color w:val="E36C0A" w:themeColor="accent6" w:themeShade="BF"/>
+        </w:rPr>
+        <w:t>for</w:t>
+      </w:r>
+      <w:r>
+        <w:rPr>
+          <w:color w:val="000000" w:themeColor="text1"/>
+        </w:rPr>
+        <w:t xml:space="preserve"> i </w:t>
+      </w:r>
+      <w:r>
+        <w:rPr>
+          <w:color w:val="E36C0A" w:themeColor="accent6" w:themeShade="BF"/>
+        </w:rPr>
+        <w:t>in</w:t>
+      </w:r>
+      <w:r>
+        <w:rPr>
+          <w:color w:val="000000" w:themeColor="text1"/>
+        </w:rPr>
+        <w:t xml:space="preserve"> range(len(selfNumbers)):</w:t>
+      </w:r>
+    </w:p>
+    <w:p>
+      <w:pPr>
+        <w:pStyle w:val="listing"/>
+        <w:rPr>
+          <w:color w:val="000000" w:themeColor="text1"/>
+        </w:rPr>
+      </w:pPr>
+      <w:r>
+        <w:rPr>
+          <w:color w:val="000000" w:themeColor="text1"/>
+        </w:rPr>
+        <w:t xml:space="preserve">        selfNumbers[i] = np.sqrt(</w:t>
+      </w:r>
+      <w:r>
+        <w:rPr>
+          <w:color w:val="548DD4" w:themeColor="text2" w:themeTint="99"/>
+        </w:rPr>
+        <w:t>1.</w:t>
+      </w:r>
+      <w:r>
+        <w:rPr>
+          <w:color w:val="000000" w:themeColor="text1"/>
+        </w:rPr>
+        <w:t>/(len(A)-</w:t>
+      </w:r>
+      <w:r>
+        <w:rPr>
+          <w:color w:val="548DD4" w:themeColor="text2" w:themeTint="99"/>
+        </w:rPr>
+        <w:t>1.</w:t>
+      </w:r>
+      <w:r>
+        <w:rPr>
+          <w:color w:val="000000" w:themeColor="text1"/>
+        </w:rPr>
+        <w:t>)) * np.sqrt(selfNumbers[i])</w:t>
+      </w:r>
+    </w:p>
+    <w:p>
+      <w:pPr>
+        <w:pStyle w:val="listing"/>
+        <w:rPr>
+          <w:color w:val="000000" w:themeColor="text1"/>
+        </w:rPr>
+      </w:pPr>
+    </w:p>
+    <w:p>
+      <w:pPr>
+        <w:pStyle w:val="listing"/>
+        <w:rPr>
+          <w:color w:val="000000" w:themeColor="text1"/>
+        </w:rPr>
+      </w:pPr>
+      <w:r>
+        <w:rPr>
+          <w:color w:val="000000" w:themeColor="text1"/>
+        </w:rPr>
+        <w:t xml:space="preserve">    </w:t>
+      </w:r>
+      <w:r>
+        <w:rPr>
+          <w:color w:val="E36C0A" w:themeColor="accent6" w:themeShade="BF"/>
+        </w:rPr>
+        <w:t xml:space="preserve">return </w:t>
+      </w:r>
+      <w:r>
+        <w:rPr>
+          <w:color w:val="000000" w:themeColor="text1"/>
+        </w:rPr>
+        <w:t>selfVectors.T, selfNumbers</w:t>
+      </w:r>
+    </w:p>
+    <w:p>
+      <w:pPr>
         <w:spacing w:after="0" w:line="360" w:lineRule="auto"/>
-        <w:jc w:val="both"/>
-        <w:rPr>
-          <w:rFonts w:ascii="Times New Roman" w:eastAsia="Times New Roman" w:hAnsi="Times New Roman" w:cs="Times New Roman"/>
-          <w:sz w:val="28"/>
-          <w:szCs w:val="28"/>
-        </w:rPr>
-      </w:pPr>
+        <w:ind w:firstLine="567"/>
+        <w:rPr>
+          <w:rFonts w:ascii="Times New Roman" w:hAnsi="Times New Roman" w:cs="Times New Roman"/>
+          <w:i/>
+          <w:sz w:val="28"/>
+          <w:lang w:val="en-US"/>
+        </w:rPr>
+      </w:pPr>
+      <w:r>
+        <w:rPr>
+          <w:rFonts w:ascii="Cambria Math" w:hAnsi="Cambria Math" w:cs="Times New Roman"/>
+          <w:sz w:val="28"/>
+        </w:rPr>
+        <w:t>Листинг 2 –</w:t>
+      </w:r>
+      <w:r>
+        <w:rPr>
+          <w:rFonts w:ascii="Cambria Math" w:hAnsi="Cambria Math" w:cs="Times New Roman"/>
+          <w:sz w:val="28"/>
+          <w:lang w:val="en-US"/>
+        </w:rPr>
+        <w:t xml:space="preserve"> </w:t>
+      </w:r>
+      <w:r>
+        <w:rPr>
+          <w:rFonts w:ascii="Cambria Math" w:hAnsi="Cambria Math" w:cs="Times New Roman"/>
+          <w:sz w:val="28"/>
+        </w:rPr>
+        <w:t xml:space="preserve">реализация функции </w:t>
+      </w:r>
+      <w:r>
+        <w:rPr>
+          <w:rFonts w:ascii="Times New Roman" w:hAnsi="Times New Roman" w:cs="Times New Roman"/>
+          <w:i/>
+          <w:sz w:val="28"/>
+          <w:lang w:val="en-US"/>
+        </w:rPr>
+        <w:t>get</w:t>
+      </w:r>
+      <w:r>
+        <w:rPr>
+          <w:rFonts w:ascii="Times New Roman" w:hAnsi="Times New Roman" w:cs="Times New Roman"/>
+          <w:i/>
+          <w:sz w:val="28"/>
+          <w:lang w:val="en-US"/>
+        </w:rPr>
+        <w:t>N</w:t>
+      </w:r>
+      <w:r>
+        <w:rPr>
+          <w:rFonts w:ascii="Times New Roman" w:hAnsi="Times New Roman" w:cs="Times New Roman"/>
+          <w:i/>
+          <w:sz w:val="28"/>
+          <w:lang w:val="en-US"/>
+        </w:rPr>
+        <w:t>ormalized</w:t>
+      </w:r>
+      <w:r>
+        <w:rPr>
+          <w:rFonts w:ascii="Times New Roman" w:hAnsi="Times New Roman" w:cs="Times New Roman"/>
+          <w:i/>
+          <w:sz w:val="28"/>
+          <w:lang w:val="en-US"/>
+        </w:rPr>
+        <w:t>D</w:t>
+      </w:r>
+      <w:r>
+        <w:rPr>
+          <w:rFonts w:ascii="Times New Roman" w:hAnsi="Times New Roman" w:cs="Times New Roman"/>
+          <w:i/>
+          <w:sz w:val="28"/>
+          <w:lang w:val="en-US"/>
+        </w:rPr>
+        <w:t>ata</w:t>
+      </w:r>
+      <w:r>
+        <w:rPr>
+          <w:rFonts w:ascii="Times New Roman" w:hAnsi="Times New Roman" w:cs="Times New Roman"/>
+          <w:i/>
+          <w:sz w:val="28"/>
+          <w:lang w:val="en-US"/>
+        </w:rPr>
+        <w:t>M</w:t>
+      </w:r>
+      <w:r>
+        <w:rPr>
+          <w:rFonts w:ascii="Times New Roman" w:hAnsi="Times New Roman" w:cs="Times New Roman"/>
+          <w:i/>
+          <w:sz w:val="28"/>
+          <w:lang w:val="en-US"/>
+        </w:rPr>
+        <w:t>atrix</w:t>
+      </w:r>
+    </w:p>
+    <w:p>
+      <w:pPr>
+        <w:pStyle w:val="listing"/>
+        <w:rPr>
+          <w:color w:val="000000" w:themeColor="text1"/>
+        </w:rPr>
+      </w:pPr>
+      <w:r>
+        <w:rPr>
+          <w:color w:val="E36C0A" w:themeColor="accent6" w:themeShade="BF"/>
+        </w:rPr>
+        <w:t xml:space="preserve">def </w:t>
+      </w:r>
+      <w:r>
+        <w:rPr>
+          <w:color w:val="FFC000"/>
+        </w:rPr>
+        <w:t>getNormalizedDataMatrix</w:t>
+      </w:r>
+      <w:r>
+        <w:rPr>
+          <w:color w:val="000000" w:themeColor="text1"/>
+        </w:rPr>
+        <w:t>(A):</w:t>
+      </w:r>
+    </w:p>
+    <w:p>
+      <w:pPr>
+        <w:pStyle w:val="listing"/>
+        <w:rPr>
+          <w:color w:val="000000" w:themeColor="text1"/>
+        </w:rPr>
+      </w:pPr>
+      <w:r>
+        <w:rPr>
+          <w:color w:val="000000" w:themeColor="text1"/>
+        </w:rPr>
+        <w:t xml:space="preserve">    m = len(A)</w:t>
+      </w:r>
+    </w:p>
+    <w:p>
+      <w:pPr>
+        <w:pStyle w:val="listing"/>
+        <w:rPr>
+          <w:color w:val="000000" w:themeColor="text1"/>
+        </w:rPr>
+      </w:pPr>
+      <w:r>
+        <w:rPr>
+          <w:color w:val="000000" w:themeColor="text1"/>
+        </w:rPr>
+        <w:t xml:space="preserve">    centerA = (np.eye(m) - </w:t>
+      </w:r>
+      <w:r>
+        <w:rPr>
+          <w:color w:val="548DD4" w:themeColor="text2" w:themeTint="99"/>
+        </w:rPr>
+        <w:t>1.</w:t>
+      </w:r>
+      <w:r>
+        <w:rPr>
+          <w:color w:val="000000" w:themeColor="text1"/>
+        </w:rPr>
+        <w:t>/m * np.ones((m, m))) @ A</w:t>
+      </w:r>
+    </w:p>
+    <w:p>
+      <w:pPr>
+        <w:pStyle w:val="listing"/>
+        <w:rPr>
+          <w:color w:val="000000" w:themeColor="text1"/>
+        </w:rPr>
+      </w:pPr>
+      <w:r>
+        <w:rPr>
+          <w:color w:val="000000" w:themeColor="text1"/>
+        </w:rPr>
+        <w:t xml:space="preserve">    </w:t>
+      </w:r>
+      <w:r>
+        <w:rPr>
+          <w:color w:val="E36C0A" w:themeColor="accent6" w:themeShade="BF"/>
+        </w:rPr>
+        <w:t xml:space="preserve">return </w:t>
+      </w:r>
+      <w:r>
+        <w:rPr>
+          <w:color w:val="000000" w:themeColor="text1"/>
+        </w:rPr>
+        <w:t>centerA</w:t>
+      </w:r>
     </w:p>
     <w:p>
       <w:pPr>
@@ -4885,11 +5367,11 @@
           <w:sz w:val="32"/>
           <w:szCs w:val="32"/>
         </w:rPr>
-        <w:lastRenderedPageBreak/>
         <w:t>Построен график зависимости стандартного отклонения от номера главной компоненты</w:t>
       </w:r>
       <w:bookmarkEnd w:id="7"/>
     </w:p>
+    <w:p/>
     <w:p>
       <w:pPr>
         <w:spacing w:after="0" w:line="360" w:lineRule="auto"/>
@@ -4903,13 +5385,13 @@
       <w:r>
         <w:rPr>
           <w:rFonts w:ascii="Times New Roman" w:hAnsi="Times New Roman" w:cs="Times New Roman"/>
-          <w:noProof/>
-          <w:sz w:val="28"/>
-        </w:rPr>
+          <w:sz w:val="28"/>
+        </w:rPr>
+        <w:lastRenderedPageBreak/>
         <w:drawing>
-          <wp:inline distT="0" distB="0" distL="0" distR="0" wp14:anchorId="03BE309C" wp14:editId="796195E4">
-            <wp:extent cx="5435012" cy="2757830"/>
-            <wp:effectExtent l="0" t="0" r="0" b="4445"/>
+          <wp:inline distT="0" distB="0" distL="0" distR="0" wp14:anchorId="6626110B" wp14:editId="6B26A1B2">
+            <wp:extent cx="5676900" cy="2783961"/>
+            <wp:effectExtent l="0" t="0" r="0" b="0"/>
             <wp:docPr id="1" name="Рисунок 1"/>
             <wp:cNvGraphicFramePr>
               <a:graphicFrameLocks xmlns:a="http://schemas.openxmlformats.org/drawingml/2006/main" noChangeAspect="1"/>
@@ -4930,7 +5412,7 @@
                   <pic:spPr>
                     <a:xfrm>
                       <a:off x="0" y="0"/>
-                      <a:ext cx="5443239" cy="2762005"/>
+                      <a:ext cx="5687724" cy="2789269"/>
                     </a:xfrm>
                     <a:prstGeom prst="rect">
                       <a:avLst/>
@@ -5066,7 +5548,7 @@
           <w:iCs/>
           <w:sz w:val="28"/>
         </w:rPr>
-        <w:t xml:space="preserve"> видно, что для первой компоненты соответствует наибольшее выборочное стандартное отклонение</w:t>
+        <w:t xml:space="preserve"> видно, что для первой</w:t>
       </w:r>
       <w:r>
         <w:rPr>
@@ -5074,7 +5556,39 @@
           <w:iCs/>
           <w:sz w:val="28"/>
         </w:rPr>
-        <w:t xml:space="preserve"> ,а остальные можно отбросить.</w:t>
+        <w:t xml:space="preserve"> и второй</w:t>
+      </w:r>
+      <w:r>
+        <w:rPr>
+          <w:rFonts w:ascii="Times New Roman" w:hAnsi="Times New Roman" w:cs="Times New Roman"/>
+          <w:iCs/>
+          <w:sz w:val="28"/>
+        </w:rPr>
+        <w:t xml:space="preserve"> компонент соответствует наибольшее выборочное стандартное отклонение</w:t>
+      </w:r>
+      <w:r>
+        <w:rPr>
+          <w:rFonts w:ascii="Times New Roman" w:hAnsi="Times New Roman" w:cs="Times New Roman"/>
+          <w:iCs/>
+          <w:sz w:val="28"/>
+        </w:rPr>
+        <w:t>,</w:t>
+      </w:r>
+      <w:r>
+        <w:rPr>
+          <w:rFonts w:ascii="Times New Roman" w:hAnsi="Times New Roman" w:cs="Times New Roman"/>
+          <w:iCs/>
+          <w:sz w:val="28"/>
+        </w:rPr>
+        <w:t xml:space="preserve"> </w:t>
+      </w:r>
+      <w:r>
+        <w:rPr>
+          <w:rFonts w:ascii="Times New Roman" w:hAnsi="Times New Roman" w:cs="Times New Roman"/>
+          <w:iCs/>
+          <w:sz w:val="28"/>
+        </w:rPr>
+        <w:t>а остальные можно отбросить.</w:t>
       </w:r>
     </w:p>
     <w:p>
@@ -5414,6 +5928,206 @@
         </w:rPr>
         <w:t xml:space="preserve"> – выборочное стандартное отклонение.</w:t>
       </w:r>
+      <w:r>
+        <w:rPr>
+          <w:rFonts w:ascii="Times New Roman" w:hAnsi="Times New Roman" w:cs="Times New Roman"/>
+          <w:sz w:val="28"/>
+          <w:szCs w:val="28"/>
+        </w:rPr>
+        <w:t xml:space="preserve"> </w:t>
+      </w:r>
+      <w:r>
+        <w:rPr>
+          <w:rFonts w:ascii="Times New Roman" w:hAnsi="Times New Roman" w:cs="Times New Roman"/>
+          <w:sz w:val="28"/>
+          <w:szCs w:val="28"/>
+        </w:rPr>
+        <w:t xml:space="preserve">Для нахождения </w:t>
+      </w:r>
+      <m:oMath>
+        <m:sSub>
+          <m:sSubPr>
+            <m:ctrlPr>
+              <w:rPr>
+                <w:rFonts w:ascii="Cambria Math" w:hAnsi="Cambria Math" w:cs="Times New Roman"/>
+                <w:i/>
+                <w:sz w:val="28"/>
+                <w:szCs w:val="28"/>
+              </w:rPr>
+            </m:ctrlPr>
+          </m:sSubPr>
+          <m:e>
+            <m:r>
+              <w:rPr>
+                <w:rFonts w:ascii="Cambria Math" w:hAnsi="Cambria Math" w:cs="Times New Roman"/>
+                <w:sz w:val="28"/>
+                <w:szCs w:val="28"/>
+              </w:rPr>
+              <m:t>x</m:t>
+            </m:r>
+          </m:e>
+          <m:sub>
+            <m:r>
+              <w:rPr>
+                <w:rFonts w:ascii="Cambria Math" w:hAnsi="Cambria Math" w:cs="Times New Roman"/>
+                <w:sz w:val="28"/>
+                <w:szCs w:val="28"/>
+              </w:rPr>
+              <m:t>bar</m:t>
+            </m:r>
+          </m:sub>
+        </m:sSub>
+      </m:oMath>
+      <w:r>
+        <w:rPr>
+          <w:rFonts w:ascii="Times New Roman" w:hAnsi="Times New Roman" w:cs="Times New Roman"/>
+          <w:sz w:val="28"/>
+          <w:szCs w:val="28"/>
+        </w:rPr>
+        <w:t xml:space="preserve"> использовалась функция </w:t>
+      </w:r>
+      <w:r>
+        <w:rPr>
+          <w:rFonts w:ascii="Times New Roman" w:hAnsi="Times New Roman" w:cs="Times New Roman"/>
+          <w:i/>
+          <w:iCs/>
+          <w:sz w:val="28"/>
+          <w:szCs w:val="28"/>
+          <w:lang w:val="en-US"/>
+        </w:rPr>
+        <w:t>mean</w:t>
+      </w:r>
+      <w:r>
+        <w:rPr>
+          <w:rFonts w:ascii="Times New Roman" w:hAnsi="Times New Roman" w:cs="Times New Roman"/>
+          <w:sz w:val="28"/>
+          <w:szCs w:val="28"/>
+        </w:rPr>
+        <w:t xml:space="preserve"> </w:t>
+      </w:r>
+      <w:r>
+        <w:rPr>
+          <w:rFonts w:ascii="Times New Roman" w:hAnsi="Times New Roman" w:cs="Times New Roman"/>
+          <w:sz w:val="28"/>
+          <w:szCs w:val="28"/>
+        </w:rPr>
+        <w:t xml:space="preserve">из библиотеки </w:t>
+      </w:r>
+      <w:r>
+        <w:rPr>
+          <w:rFonts w:ascii="Times New Roman" w:hAnsi="Times New Roman" w:cs="Times New Roman"/>
+          <w:i/>
+          <w:iCs/>
+          <w:sz w:val="28"/>
+          <w:szCs w:val="28"/>
+          <w:lang w:val="en-US"/>
+        </w:rPr>
+        <w:t>numpy</w:t>
+      </w:r>
+      <w:r>
+        <w:rPr>
+          <w:rFonts w:ascii="Times New Roman" w:hAnsi="Times New Roman" w:cs="Times New Roman"/>
+          <w:sz w:val="28"/>
+          <w:szCs w:val="28"/>
+        </w:rPr>
+        <w:t xml:space="preserve">, для нахождения </w:t>
+      </w:r>
+      <m:oMath>
+        <m:r>
+          <w:rPr>
+            <w:rFonts w:ascii="Cambria Math" w:hAnsi="Cambria Math" w:cs="Times New Roman"/>
+            <w:sz w:val="28"/>
+            <w:szCs w:val="28"/>
+          </w:rPr>
+          <m:t>sigm</m:t>
+        </m:r>
+        <m:sSub>
+          <m:sSubPr>
+            <m:ctrlPr>
+              <w:rPr>
+                <w:rFonts w:ascii="Cambria Math" w:hAnsi="Cambria Math" w:cs="Times New Roman"/>
+                <w:i/>
+                <w:sz w:val="28"/>
+                <w:szCs w:val="28"/>
+              </w:rPr>
+            </m:ctrlPr>
+          </m:sSubPr>
+          <m:e>
+            <m:r>
+              <w:rPr>
+                <w:rFonts w:ascii="Cambria Math" w:hAnsi="Cambria Math" w:cs="Times New Roman"/>
+                <w:sz w:val="28"/>
+                <w:szCs w:val="28"/>
+              </w:rPr>
+              <m:t>a</m:t>
+            </m:r>
+          </m:e>
+          <m:sub>
+            <m:r>
+              <w:rPr>
+                <w:rFonts w:ascii="Cambria Math" w:hAnsi="Cambria Math" w:cs="Times New Roman"/>
+                <w:sz w:val="28"/>
+                <w:szCs w:val="28"/>
+              </w:rPr>
+              <m:t>x</m:t>
+            </m:r>
+          </m:sub>
+        </m:sSub>
+      </m:oMath>
+      <w:r>
+        <w:rPr>
+          <w:rFonts w:ascii="Times New Roman" w:hAnsi="Times New Roman" w:cs="Times New Roman"/>
+          <w:sz w:val="28"/>
+          <w:szCs w:val="28"/>
+        </w:rPr>
+        <w:t xml:space="preserve"> – </w:t>
+      </w:r>
+      <w:r>
+        <w:rPr>
+          <w:rFonts w:ascii="Times New Roman" w:hAnsi="Times New Roman" w:cs="Times New Roman"/>
+          <w:i/>
+          <w:iCs/>
+          <w:sz w:val="28"/>
+          <w:szCs w:val="28"/>
+          <w:lang w:val="en-US"/>
+        </w:rPr>
+        <w:t>stdev</w:t>
+      </w:r>
+      <w:r>
+        <w:rPr>
+          <w:rFonts w:ascii="Times New Roman" w:hAnsi="Times New Roman" w:cs="Times New Roman"/>
+          <w:sz w:val="28"/>
+          <w:szCs w:val="28"/>
+        </w:rPr>
+        <w:t xml:space="preserve"> </w:t>
+      </w:r>
+      <w:r>
+        <w:rPr>
+          <w:rFonts w:ascii="Times New Roman" w:hAnsi="Times New Roman" w:cs="Times New Roman"/>
+          <w:sz w:val="28"/>
+          <w:szCs w:val="28"/>
+        </w:rPr>
+        <w:t xml:space="preserve">из библиотеки </w:t>
+      </w:r>
+      <w:r>
+        <w:rPr>
+          <w:rFonts w:ascii="Times New Roman" w:hAnsi="Times New Roman" w:cs="Times New Roman"/>
+          <w:i/>
+          <w:iCs/>
+          <w:sz w:val="28"/>
+          <w:szCs w:val="28"/>
+          <w:lang w:val="en-US"/>
+        </w:rPr>
+        <w:t>statistics</w:t>
+      </w:r>
+      <w:r>
+        <w:rPr>
+          <w:rFonts w:ascii="Times New Roman" w:hAnsi="Times New Roman" w:cs="Times New Roman"/>
+          <w:sz w:val="28"/>
+          <w:szCs w:val="28"/>
+        </w:rPr>
+        <w:t>.</w:t>
+      </w:r>
     </w:p>
     <w:p>
       <w:pPr>
@@ -5429,17 +6143,16 @@
       <w:r>
         <w:rPr>
           <w:rFonts w:ascii="Times New Roman" w:hAnsi="Times New Roman" w:cs="Times New Roman"/>
-          <w:noProof/>
           <w:sz w:val="28"/>
           <w:szCs w:val="28"/>
           <w:lang w:val="en-US"/>
         </w:rPr>
         <w:lastRenderedPageBreak/>
         <w:drawing>
-          <wp:inline distT="0" distB="0" distL="0" distR="0" wp14:anchorId="094A3035" wp14:editId="3265BCEA">
-            <wp:extent cx="5127956" cy="2621180"/>
-            <wp:effectExtent l="0" t="0" r="0" b="8255"/>
-            <wp:docPr id="5" name="Рисунок 5"/>
+          <wp:inline distT="0" distB="0" distL="0" distR="0" wp14:anchorId="21D9CBE0" wp14:editId="6634B910">
+            <wp:extent cx="5632450" cy="2765085"/>
+            <wp:effectExtent l="0" t="0" r="6350" b="0"/>
+            <wp:docPr id="2" name="Рисунок 2"/>
             <wp:cNvGraphicFramePr>
               <a:graphicFrameLocks xmlns:a="http://schemas.openxmlformats.org/drawingml/2006/main" noChangeAspect="1"/>
             </wp:cNvGraphicFramePr>
@@ -5459,7 +6172,7 @@
                   <pic:spPr>
                     <a:xfrm>
                       <a:off x="0" y="0"/>
-                      <a:ext cx="5141454" cy="2628079"/>
+                      <a:ext cx="5643245" cy="2770385"/>
                     </a:xfrm>
                     <a:prstGeom prst="rect">
                       <a:avLst/>
@@ -5590,6 +6303,7 @@
         <w:jc w:val="both"/>
         <w:rPr>
           <w:rFonts w:ascii="Times New Roman" w:hAnsi="Times New Roman" w:cs="Times New Roman"/>
+          <w:iCs/>
           <w:sz w:val="28"/>
         </w:rPr>
       </w:pPr>
@@ -5700,8 +6414,59 @@
           <w:iCs/>
           <w:sz w:val="28"/>
         </w:rPr>
-        <w:t>стандартных отклонений, соответствующие номерам главных компонент и проекций точек на главвные компоненты.</w:t>
-      </w:r>
+        <w:t xml:space="preserve">стандартных отклонений, соответствующие номерам главных компонент и проекций точек на </w:t>
+      </w:r>
+      <w:r>
+        <w:rPr>
+          <w:rFonts w:ascii="Times New Roman" w:hAnsi="Times New Roman" w:cs="Times New Roman"/>
+          <w:iCs/>
+          <w:sz w:val="28"/>
+        </w:rPr>
+        <w:t>гл</w:t>
+      </w:r>
+      <w:r>
+        <w:rPr>
+          <w:rFonts w:ascii="Times New Roman" w:hAnsi="Times New Roman" w:cs="Times New Roman"/>
+          <w:iCs/>
+          <w:sz w:val="28"/>
+        </w:rPr>
+        <w:t>авные компоненты.</w:t>
+      </w:r>
+      <w:r>
+        <w:rPr>
+          <w:rFonts w:ascii="Times New Roman" w:hAnsi="Times New Roman" w:cs="Times New Roman"/>
+          <w:iCs/>
+          <w:sz w:val="28"/>
+        </w:rPr>
+        <w:t xml:space="preserve"> </w:t>
+      </w:r>
+      <w:r>
+        <w:rPr>
+          <w:rFonts w:ascii="Times New Roman" w:hAnsi="Times New Roman" w:cs="Times New Roman"/>
+          <w:iCs/>
+          <w:sz w:val="28"/>
+        </w:rPr>
+        <w:t>Продемонстрировано, что проекций на первые две главные компоненты достаточно</w:t>
+      </w:r>
+      <w:r>
+        <w:rPr>
+          <w:rFonts w:ascii="Times New Roman" w:hAnsi="Times New Roman" w:cs="Times New Roman"/>
+          <w:iCs/>
+          <w:sz w:val="28"/>
+        </w:rPr>
+        <w:t>, чтобы производить сепарацию типов опухолей (на доброкачественные и злокачественные).</w:t>
+      </w:r>
+    </w:p>
+    <w:p>
+      <w:pPr>
+        <w:spacing w:after="0" w:line="360" w:lineRule="auto"/>
+        <w:ind w:firstLine="567"/>
+        <w:jc w:val="both"/>
+        <w:rPr>
+          <w:rFonts w:ascii="Times New Roman" w:hAnsi="Times New Roman" w:cs="Times New Roman"/>
+          <w:sz w:val="28"/>
+        </w:rPr>
+      </w:pPr>
     </w:p>
     <w:p>
       <w:pPr>

</xml_diff>